<commit_message>
My Modified First Commit
</commit_message>
<xml_diff>
--- a/Test.docx
+++ b/Test.docx
@@ -4,13 +4,79 @@
   <w:body>
     <w:p>
       <w:r>
-        <w:t>Testing GIT CLon</w:t>
-      </w:r>
+        <w:t>Testing GIT C</w:t>
+      </w:r>
+      <w:r>
+        <w:t>l</w:t>
+      </w:r>
+      <w:r>
+        <w:t>one</w:t>
+      </w:r>
+    </w:p>
+    <w:p>
+      <w:r>
+        <w:t xml:space="preserve">Testing GIT </w:t>
+      </w:r>
+      <w:proofErr w:type="spellStart"/>
+      <w:r>
+        <w:t>CLone</w:t>
+      </w:r>
+      <w:proofErr w:type="spellEnd"/>
+    </w:p>
+    <w:p/>
+    <w:p>
+      <w:r>
+        <w:t xml:space="preserve">Testing GIT </w:t>
+      </w:r>
+      <w:proofErr w:type="spellStart"/>
+      <w:r>
+        <w:t>CLone</w:t>
+      </w:r>
+      <w:proofErr w:type="spellEnd"/>
+    </w:p>
+    <w:p>
+      <w:r>
+        <w:t xml:space="preserve">Testing GIT </w:t>
+      </w:r>
+      <w:proofErr w:type="spellStart"/>
+      <w:r>
+        <w:t>CLone</w:t>
+      </w:r>
+      <w:proofErr w:type="spellEnd"/>
+    </w:p>
+    <w:p>
+      <w:r>
+        <w:t xml:space="preserve">Testing GIT </w:t>
+      </w:r>
+      <w:proofErr w:type="spellStart"/>
+      <w:r>
+        <w:t>CLone</w:t>
+      </w:r>
+      <w:proofErr w:type="spellEnd"/>
+    </w:p>
+    <w:p>
+      <w:r>
+        <w:t xml:space="preserve">Testing GIT </w:t>
+      </w:r>
+      <w:proofErr w:type="spellStart"/>
+      <w:r>
+        <w:t>CLone</w:t>
+      </w:r>
+      <w:proofErr w:type="spellEnd"/>
+    </w:p>
+    <w:p>
+      <w:r>
+        <w:t xml:space="preserve">Testing GIT </w:t>
+      </w:r>
+      <w:proofErr w:type="spellStart"/>
+      <w:r>
+        <w:t>CLone</w:t>
+      </w:r>
+      <w:proofErr w:type="spellEnd"/>
+    </w:p>
+    <w:p>
       <w:bookmarkStart w:id="0" w:name="_GoBack"/>
       <w:bookmarkEnd w:id="0"/>
-      <w:r>
-        <w:t>e</w:t>
-      </w:r>
     </w:p>
     <w:sectPr>
       <w:pgSz w:w="11906" w:h="16838"/>

</xml_diff>